<commit_message>
add: start review (#3)
</commit_message>
<xml_diff>
--- a/Reviews/mid-term/mid-term-CheatSheet.docx
+++ b/Reviews/mid-term/mid-term-CheatSheet.docx
@@ -58,8 +58,8 @@
       </w:r>
     </w:p>
     <w:sectPr>
-      <w:pgSz w:w="12240" w:h="15840"/>
-      <w:pgMar w:top="720" w:right="720" w:bottom="720" w:left="720" w:header="708" w:footer="708" w:gutter="0"/>
+      <w:pgSz w:w="11880" w:h="16820"/>
+      <w:pgMar w:top="284" w:right="284" w:bottom="284" w:left="284" w:header="709" w:footer="709" w:gutter="0"/>
       <w:cols w:space="708"/>
       <w:docGrid w:linePitch="360"/>
     </w:sectPr>

</xml_diff>